<commit_message>
update code pi final
</commit_message>
<xml_diff>
--- a/Documentation/Manuel_Technique/Mallette_Manuel_Technique_v2.docx
+++ b/Documentation/Manuel_Technique/Mallette_Manuel_Technique_v2.docx
@@ -5336,9 +5336,210 @@
       <w:r>
         <w:rPr>
           <w:noProof/>
+          <w14:ligatures w14:val="standardContextual"/>
+        </w:rPr>
+        <mc:AlternateContent>
+          <mc:Choice Requires="wps">
+            <w:drawing>
+              <wp:anchor distT="0" distB="0" distL="114300" distR="114300" simplePos="0" relativeHeight="251660288" behindDoc="0" locked="0" layoutInCell="1" allowOverlap="1" wp14:anchorId="7DB55A95" wp14:editId="2EA46682">
+                <wp:simplePos x="0" y="0"/>
+                <wp:positionH relativeFrom="column">
+                  <wp:posOffset>2990215</wp:posOffset>
+                </wp:positionH>
+                <wp:positionV relativeFrom="paragraph">
+                  <wp:posOffset>291465</wp:posOffset>
+                </wp:positionV>
+                <wp:extent cx="501650" cy="361950"/>
+                <wp:effectExtent l="0" t="0" r="0" b="0"/>
+                <wp:wrapNone/>
+                <wp:docPr id="1893349023" name="Text Box 3"/>
+                <wp:cNvGraphicFramePr/>
+                <a:graphic xmlns:a="http://schemas.openxmlformats.org/drawingml/2006/main">
+                  <a:graphicData uri="http://schemas.microsoft.com/office/word/2010/wordprocessingShape">
+                    <wps:wsp>
+                      <wps:cNvSpPr txBox="1"/>
+                      <wps:spPr>
+                        <a:xfrm>
+                          <a:off x="0" y="0"/>
+                          <a:ext cx="501650" cy="361950"/>
+                        </a:xfrm>
+                        <a:prstGeom prst="rect">
+                          <a:avLst/>
+                        </a:prstGeom>
+                        <a:noFill/>
+                        <a:ln w="6350">
+                          <a:noFill/>
+                        </a:ln>
+                      </wps:spPr>
+                      <wps:txbx>
+                        <w:txbxContent>
+                          <w:p>
+                            <w:pPr>
+                              <w:jc w:val="center"/>
+                              <w:rPr>
+                                <w:color w:val="000000" w:themeColor="text1"/>
+                                <w:sz w:val="16"/>
+                                <w:szCs w:val="16"/>
+                                <w:lang w:val="en-CA"/>
+                              </w:rPr>
+                            </w:pPr>
+                            <w:r>
+                              <w:rPr>
+                                <w:color w:val="000000" w:themeColor="text1"/>
+                                <w:sz w:val="16"/>
+                                <w:szCs w:val="16"/>
+                                <w:lang w:val="en-CA"/>
+                              </w:rPr>
+                              <w:t>3.5 A</w:t>
+                            </w:r>
+                          </w:p>
+                          <w:p/>
+                        </w:txbxContent>
+                      </wps:txbx>
+                      <wps:bodyPr rot="0" spcFirstLastPara="0" vertOverflow="overflow" horzOverflow="overflow" vert="horz" wrap="square" lIns="91440" tIns="45720" rIns="91440" bIns="45720" numCol="1" spcCol="0" rtlCol="0" fromWordArt="0" anchor="t" anchorCtr="0" forceAA="0" compatLnSpc="1">
+                        <a:prstTxWarp prst="textNoShape">
+                          <a:avLst/>
+                        </a:prstTxWarp>
+                        <a:noAutofit/>
+                      </wps:bodyPr>
+                    </wps:wsp>
+                  </a:graphicData>
+                </a:graphic>
+                <wp14:sizeRelH relativeFrom="margin">
+                  <wp14:pctWidth>0</wp14:pctWidth>
+                </wp14:sizeRelH>
+                <wp14:sizeRelV relativeFrom="margin">
+                  <wp14:pctHeight>0</wp14:pctHeight>
+                </wp14:sizeRelV>
+              </wp:anchor>
+            </w:drawing>
+          </mc:Choice>
+          <mc:Fallback>
+            <w:pict>
+              <v:shapetype w14:anchorId="7DB55A95" id="_x0000_t202" coordsize="21600,21600" o:spt="202" path="m,l,21600r21600,l21600,xe">
+                <v:stroke joinstyle="miter"/>
+                <v:path gradientshapeok="t" o:connecttype="rect"/>
+              </v:shapetype>
+              <v:shape id="Text Box 3" o:spid="_x0000_s1026" type="#_x0000_t202" style="position:absolute;left:0;text-align:left;margin-left:235.45pt;margin-top:22.95pt;width:39.5pt;height:28.5pt;z-index:251660288;visibility:visible;mso-wrap-style:square;mso-width-percent:0;mso-height-percent:0;mso-wrap-distance-left:9pt;mso-wrap-distance-top:0;mso-wrap-distance-right:9pt;mso-wrap-distance-bottom:0;mso-position-horizontal:absolute;mso-position-horizontal-relative:text;mso-position-vertical:absolute;mso-position-vertical-relative:text;mso-width-percent:0;mso-height-percent:0;mso-width-relative:margin;mso-height-relative:margin;v-text-anchor:top" o:gfxdata="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" filled="f" stroked="f" strokeweight=".5pt">
+                <v:textbox>
+                  <w:txbxContent>
+                    <w:p>
+                      <w:pPr>
+                        <w:jc w:val="center"/>
+                        <w:rPr>
+                          <w:color w:val="000000" w:themeColor="text1"/>
+                          <w:sz w:val="16"/>
+                          <w:szCs w:val="16"/>
+                          <w:lang w:val="en-CA"/>
+                        </w:rPr>
+                      </w:pPr>
+                      <w:r>
+                        <w:rPr>
+                          <w:color w:val="000000" w:themeColor="text1"/>
+                          <w:sz w:val="16"/>
+                          <w:szCs w:val="16"/>
+                          <w:lang w:val="en-CA"/>
+                        </w:rPr>
+                        <w:t>3.5 A</w:t>
+                      </w:r>
+                    </w:p>
+                    <w:p/>
+                  </w:txbxContent>
+                </v:textbox>
+              </v:shape>
+            </w:pict>
+          </mc:Fallback>
+        </mc:AlternateContent>
+      </w:r>
+      <w:r>
+        <w:rPr>
+          <w:noProof/>
+          <w14:ligatures w14:val="standardContextual"/>
+        </w:rPr>
+        <mc:AlternateContent>
+          <mc:Choice Requires="wps">
+            <w:drawing>
+              <wp:anchor distT="0" distB="0" distL="114300" distR="114300" simplePos="0" relativeHeight="251658239" behindDoc="0" locked="0" layoutInCell="1" allowOverlap="1" wp14:anchorId="361B230B" wp14:editId="7C6DE12C">
+                <wp:simplePos x="0" y="0"/>
+                <wp:positionH relativeFrom="column">
+                  <wp:posOffset>3123565</wp:posOffset>
+                </wp:positionH>
+                <wp:positionV relativeFrom="paragraph">
+                  <wp:posOffset>405765</wp:posOffset>
+                </wp:positionV>
+                <wp:extent cx="215900" cy="171450"/>
+                <wp:effectExtent l="0" t="0" r="12700" b="19050"/>
+                <wp:wrapNone/>
+                <wp:docPr id="686841911" name="Rectangle 4"/>
+                <wp:cNvGraphicFramePr/>
+                <a:graphic xmlns:a="http://schemas.openxmlformats.org/drawingml/2006/main">
+                  <a:graphicData uri="http://schemas.microsoft.com/office/word/2010/wordprocessingShape">
+                    <wps:wsp>
+                      <wps:cNvSpPr/>
+                      <wps:spPr>
+                        <a:xfrm>
+                          <a:off x="0" y="0"/>
+                          <a:ext cx="215900" cy="171450"/>
+                        </a:xfrm>
+                        <a:prstGeom prst="rect">
+                          <a:avLst/>
+                        </a:prstGeom>
+                        <a:solidFill>
+                          <a:schemeClr val="bg1"/>
+                        </a:solidFill>
+                        <a:ln>
+                          <a:solidFill>
+                            <a:schemeClr val="bg1"/>
+                          </a:solidFill>
+                        </a:ln>
+                      </wps:spPr>
+                      <wps:style>
+                        <a:lnRef idx="2">
+                          <a:schemeClr val="accent1">
+                            <a:shade val="15000"/>
+                          </a:schemeClr>
+                        </a:lnRef>
+                        <a:fillRef idx="1">
+                          <a:schemeClr val="accent1"/>
+                        </a:fillRef>
+                        <a:effectRef idx="0">
+                          <a:schemeClr val="accent1"/>
+                        </a:effectRef>
+                        <a:fontRef idx="minor">
+                          <a:schemeClr val="lt1"/>
+                        </a:fontRef>
+                      </wps:style>
+                      <wps:bodyPr rot="0" spcFirstLastPara="0" vertOverflow="overflow" horzOverflow="overflow" vert="horz" wrap="square" lIns="91440" tIns="45720" rIns="91440" bIns="45720" numCol="1" spcCol="0" rtlCol="0" fromWordArt="0" anchor="ctr" anchorCtr="0" forceAA="0" compatLnSpc="1">
+                        <a:prstTxWarp prst="textNoShape">
+                          <a:avLst/>
+                        </a:prstTxWarp>
+                        <a:noAutofit/>
+                      </wps:bodyPr>
+                    </wps:wsp>
+                  </a:graphicData>
+                </a:graphic>
+                <wp14:sizeRelH relativeFrom="margin">
+                  <wp14:pctWidth>0</wp14:pctWidth>
+                </wp14:sizeRelH>
+                <wp14:sizeRelV relativeFrom="margin">
+                  <wp14:pctHeight>0</wp14:pctHeight>
+                </wp14:sizeRelV>
+              </wp:anchor>
+            </w:drawing>
+          </mc:Choice>
+          <mc:Fallback>
+            <w:pict>
+              <v:rect w14:anchorId="7B30981D" id="Rectangle 4" o:spid="_x0000_s1026" style="position:absolute;margin-left:245.95pt;margin-top:31.95pt;width:17pt;height:13.5pt;z-index:251658239;visibility:visible;mso-wrap-style:square;mso-width-percent:0;mso-height-percent:0;mso-wrap-distance-left:9pt;mso-wrap-distance-top:0;mso-wrap-distance-right:9pt;mso-wrap-distance-bottom:0;mso-position-horizontal:absolute;mso-position-horizontal-relative:text;mso-position-vertical:absolute;mso-position-vertical-relative:text;mso-width-percent:0;mso-height-percent:0;mso-width-relative:margin;mso-height-relative:margin;v-text-anchor:middle" o:gfxdata="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" fillcolor="white [3212]" strokecolor="white [3212]" strokeweight="1pt"/>
+            </w:pict>
+          </mc:Fallback>
+        </mc:AlternateContent>
+      </w:r>
+      <w:r>
+        <w:rPr>
+          <w:noProof/>
         </w:rPr>
         <w:drawing>
-          <wp:inline distT="0" distB="0" distL="0" distR="0" wp14:anchorId="054982AC" wp14:editId="417A0D0B">
+          <wp:inline distT="0" distB="0" distL="0" distR="0" wp14:anchorId="054982AC" wp14:editId="274EDBF9">
             <wp:extent cx="5821700" cy="5139690"/>
             <wp:effectExtent l="0" t="0" r="7620" b="3810"/>
             <wp:docPr id="1605724071" name="Picture 1"/>
@@ -5429,15 +5630,7 @@
     <w:p>
       <w:bookmarkStart w:id="6" w:name="_Toc194571502"/>
       <w:r>
-        <w:t>La mallette est composée d’un Raspberry Pi connecté en I2C  en «Main» avec 3 esp32 en mode «</w:t>
-      </w:r>
-      <w:proofErr w:type="spellStart"/>
-      <w:r>
-        <w:t>Sub</w:t>
-      </w:r>
-      <w:proofErr w:type="spellEnd"/>
-      <w:r>
-        <w:t xml:space="preserve">» et d’un </w:t>
+        <w:t xml:space="preserve">La mallette est composée d’un Raspberry Pi connecté en I2C  en «Main» avec 3 esp32 en mode «Sub» et d’un </w:t>
       </w:r>
       <w:r>
         <w:t>clavier esp32 connecté au port USB du Pi. Les 3 esp32 sont connecté</w:t>
@@ -5604,15 +5797,7 @@
         <w:t>Lors du démarrage du Pi, le programme</w:t>
       </w:r>
       <w:r>
-        <w:t xml:space="preserve"> « </w:t>
-      </w:r>
-      <w:proofErr w:type="spellStart"/>
-      <w:r>
-        <w:t>autostart</w:t>
-      </w:r>
-      <w:proofErr w:type="spellEnd"/>
-      <w:r>
-        <w:t> »</w:t>
+        <w:t xml:space="preserve"> « autostart »</w:t>
       </w:r>
       <w:r>
         <w:t xml:space="preserve"> ouvre automatiquement le </w:t>
@@ -5710,15 +5895,7 @@
         <w:t xml:space="preserve"> L</w:t>
       </w:r>
       <w:r>
-        <w:t>es ESP32 sont des « </w:t>
-      </w:r>
-      <w:proofErr w:type="spellStart"/>
-      <w:r>
-        <w:t>Sub</w:t>
-      </w:r>
-      <w:proofErr w:type="spellEnd"/>
-      <w:r>
-        <w:t xml:space="preserve"> » </w:t>
+        <w:t xml:space="preserve">es ESP32 sont des « Sub » </w:t>
       </w:r>
       <w:r>
         <w:t>attendant</w:t>
@@ -5855,15 +6032,7 @@
         </w:numPr>
       </w:pPr>
       <w:r>
-        <w:t xml:space="preserve">Le code de chaque esp32 est en </w:t>
-      </w:r>
-      <w:proofErr w:type="spellStart"/>
-      <w:r>
-        <w:t>c++</w:t>
-      </w:r>
-      <w:proofErr w:type="spellEnd"/>
-      <w:r>
-        <w:t xml:space="preserve"> Arduino.</w:t>
+        <w:t>Le code de chaque esp32 est en c++ Arduino.</w:t>
       </w:r>
     </w:p>
     <w:p>
@@ -6232,7 +6401,19 @@
         <w:ind w:left="567" w:hanging="141"/>
       </w:pPr>
       <w:r>
-        <w:t>Avec un mesureur de courant USB, nous avons déterminé que le courant moyen de toute la mallette est de 2.1 ampères.</w:t>
+        <w:t xml:space="preserve">Avec un mesureur de courant USB, nous avons déterminé que le courant </w:t>
+      </w:r>
+      <w:r>
+        <w:t>maximale</w:t>
+      </w:r>
+      <w:r>
+        <w:t xml:space="preserve"> de toute la mallette est de </w:t>
+      </w:r>
+      <w:r>
+        <w:t xml:space="preserve">3.2 </w:t>
+      </w:r>
+      <w:r>
+        <w:t>ampères.</w:t>
       </w:r>
     </w:p>
     <w:p>
@@ -8182,15 +8363,7 @@
       <w:bookmarkStart w:id="44" w:name="_Toc194571510"/>
       <w:bookmarkStart w:id="45" w:name="_Toc197507930"/>
       <w:r>
-        <w:t xml:space="preserve">Initialisation d'une nouvelle carte </w:t>
-      </w:r>
-      <w:proofErr w:type="spellStart"/>
-      <w:r>
-        <w:t>microSD</w:t>
-      </w:r>
-      <w:proofErr w:type="spellEnd"/>
-      <w:r>
-        <w:t xml:space="preserve"> pour un Raspberry Pi :</w:t>
+        <w:t>Initialisation d'une nouvelle carte microSD pour un Raspberry Pi :</w:t>
       </w:r>
       <w:bookmarkEnd w:id="44"/>
       <w:bookmarkEnd w:id="45"/>
@@ -8232,21 +8405,8 @@
         <w:t>dans la section « </w:t>
       </w:r>
       <w:r>
-        <w:t>\Code\</w:t>
-      </w:r>
-      <w:proofErr w:type="spellStart"/>
-      <w:r>
-        <w:t>Mallette_GUI</w:t>
-      </w:r>
-      <w:proofErr w:type="spellEnd"/>
-      <w:r>
-        <w:t>\</w:t>
-      </w:r>
-      <w:proofErr w:type="spellStart"/>
-      <w:r>
-        <w:t>Proto_Fonct_PI</w:t>
-      </w:r>
-      <w:proofErr w:type="spellEnd"/>
+        <w:t>\Code\Mallette_GUI\Proto_Fonct_PI</w:t>
+      </w:r>
       <w:r>
         <w:t xml:space="preserve"> » </w:t>
       </w:r>
@@ -8275,15 +8435,7 @@
         </w:numPr>
       </w:pPr>
       <w:r>
-        <w:t>Activez votre environnement virtuel avec la commande « source ./venv/bin/</w:t>
-      </w:r>
-      <w:proofErr w:type="spellStart"/>
-      <w:r>
-        <w:t>activate</w:t>
-      </w:r>
-      <w:proofErr w:type="spellEnd"/>
-      <w:r>
-        <w:t> »</w:t>
+        <w:t>Activez votre environnement virtuel avec la commande « source ./venv/bin/activate »</w:t>
       </w:r>
     </w:p>
     <w:p>
@@ -8295,23 +8447,7 @@
         </w:numPr>
       </w:pPr>
       <w:r>
-        <w:t xml:space="preserve">Ajouter des librairies avec la commande « python3 -m </w:t>
-      </w:r>
-      <w:proofErr w:type="spellStart"/>
-      <w:r>
-        <w:t>pip</w:t>
-      </w:r>
-      <w:proofErr w:type="spellEnd"/>
-      <w:r>
-        <w:t xml:space="preserve"> </w:t>
-      </w:r>
-      <w:proofErr w:type="spellStart"/>
-      <w:r>
-        <w:t>install</w:t>
-      </w:r>
-      <w:proofErr w:type="spellEnd"/>
-      <w:r>
-        <w:t xml:space="preserve"> XYZ ». XYZ est le nom de librairies voulu, voici la liste des librairies du projet :</w:t>
+        <w:t>Ajouter des librairies avec la commande « python3 -m pip install XYZ ». XYZ est le nom de librairies voulu, voici la liste des librairies du projet :</w:t>
       </w:r>
     </w:p>
     <w:p>
@@ -8377,15 +8513,7 @@
     </w:p>
     <w:p>
       <w:r>
-        <w:t xml:space="preserve">À des fins de débogage, si vous voulez exécuter le programme des énigmes, il faut activer l’environnement virtuel dans votre éditeur de code Python. L’éditeur de python de base dans Raspbian est Thonny, pour activer l’environnement virtuel, appuyer sur « Configure </w:t>
-      </w:r>
-      <w:proofErr w:type="spellStart"/>
-      <w:r>
-        <w:t>interpreter</w:t>
-      </w:r>
-      <w:proofErr w:type="spellEnd"/>
-      <w:r>
-        <w:t> » et sélectionner le fichier « venv/bin/python3 » dans votre environnement virtuel.</w:t>
+        <w:t>À des fins de débogage, si vous voulez exécuter le programme des énigmes, il faut activer l’environnement virtuel dans votre éditeur de code Python. L’éditeur de python de base dans Raspbian est Thonny, pour activer l’environnement virtuel, appuyer sur « Configure interpreter » et sélectionner le fichier « venv/bin/python3 » dans votre environnement virtuel.</w:t>
       </w:r>
     </w:p>
     <w:p>
@@ -8658,15 +8786,7 @@
       </w:pPr>
       <w:bookmarkStart w:id="48" w:name="_Toc197507933"/>
       <w:r>
-        <w:t>Activer le « </w:t>
-      </w:r>
-      <w:proofErr w:type="spellStart"/>
-      <w:r>
-        <w:t>autostart</w:t>
-      </w:r>
-      <w:proofErr w:type="spellEnd"/>
-      <w:r>
-        <w:t> » d’un programme :</w:t>
+        <w:t>Activer le « autostart » d’un programme :</w:t>
       </w:r>
       <w:bookmarkEnd w:id="48"/>
     </w:p>
@@ -8675,99 +8795,38 @@
         <w:rPr>
           <w:lang w:eastAsia="fr-CA"/>
         </w:rPr>
-        <w:t xml:space="preserve">Pour activer le départ automatique d’un programme dans le Pi, le Pi </w:t>
-      </w:r>
-      <w:proofErr w:type="spellStart"/>
-      <w:r>
+        <w:t xml:space="preserve">Pour activer le départ automatique d’un programme dans le Pi, le Pi à besoin d’un fichier de configuration .desktop dans le répertoire </w:t>
+      </w:r>
+      <w:r>
+        <w:t>/etc/xdg/autostart/</w:t>
+      </w:r>
+      <w:r>
+        <w:t>.</w:t>
+      </w:r>
+    </w:p>
+    <w:p>
+      <w:pPr>
         <w:rPr>
           <w:lang w:eastAsia="fr-CA"/>
         </w:rPr>
-        <w:t>à</w:t>
-      </w:r>
-      <w:proofErr w:type="spellEnd"/>
-      <w:r>
-        <w:rPr>
-          <w:lang w:eastAsia="fr-CA"/>
-        </w:rPr>
-        <w:t xml:space="preserve"> besoin d’un fichier de configuration .desktop dans le répertoire </w:t>
-      </w:r>
-      <w:r>
-        <w:t>/etc/</w:t>
-      </w:r>
-      <w:proofErr w:type="spellStart"/>
-      <w:r>
-        <w:t>xdg</w:t>
-      </w:r>
-      <w:proofErr w:type="spellEnd"/>
-      <w:r>
-        <w:t>/</w:t>
-      </w:r>
-      <w:proofErr w:type="spellStart"/>
-      <w:r>
-        <w:t>autostart</w:t>
-      </w:r>
-      <w:proofErr w:type="spellEnd"/>
-      <w:r>
-        <w:t>/</w:t>
-      </w:r>
-      <w:r>
-        <w:t>.</w:t>
-      </w:r>
-    </w:p>
-    <w:p>
-      <w:pPr>
-        <w:rPr>
-          <w:lang w:eastAsia="fr-CA"/>
-        </w:rPr>
       </w:pPr>
       <w:r>
         <w:t xml:space="preserve">Dans la section </w:t>
       </w:r>
       <w:r>
-        <w:t>\Code\</w:t>
-      </w:r>
-      <w:proofErr w:type="spellStart"/>
-      <w:r>
-        <w:t>Mallette_GUI</w:t>
-      </w:r>
-      <w:proofErr w:type="spellEnd"/>
-      <w:r>
-        <w:t>\</w:t>
-      </w:r>
-      <w:proofErr w:type="spellStart"/>
-      <w:r>
-        <w:t>Proto_Fonct_PI</w:t>
-      </w:r>
-      <w:proofErr w:type="spellEnd"/>
+        <w:t>\Code\Mallette_GUI\Proto_Fonct_PI</w:t>
+      </w:r>
       <w:r>
         <w:t xml:space="preserve"> du GitHub, vous avez un fichier nommé </w:t>
       </w:r>
-      <w:proofErr w:type="spellStart"/>
       <w:r>
         <w:t>monautostart.desktop</w:t>
       </w:r>
-      <w:proofErr w:type="spellEnd"/>
       <w:r>
         <w:t xml:space="preserve"> qui va dans le répertoire </w:t>
       </w:r>
       <w:r>
-        <w:t>/etc/</w:t>
-      </w:r>
-      <w:proofErr w:type="spellStart"/>
-      <w:r>
-        <w:t>xdg</w:t>
-      </w:r>
-      <w:proofErr w:type="spellEnd"/>
-      <w:r>
-        <w:t>/</w:t>
-      </w:r>
-      <w:proofErr w:type="spellStart"/>
-      <w:r>
-        <w:t>autostart</w:t>
-      </w:r>
-      <w:proofErr w:type="spellEnd"/>
-      <w:r>
-        <w:t>/</w:t>
+        <w:t>/etc/xdg/autostart/</w:t>
       </w:r>
       <w:r>
         <w:t>.</w:t>
@@ -8957,7 +9016,7 @@
           </mc:Choice>
           <mc:Fallback>
             <w:pict>
-              <v:rect w14:anchorId="6FAA2054" id="Rectangle 1" o:spid="_x0000_s1026" style="position:absolute;margin-left:-5.85pt;margin-top:19.65pt;width:457.8pt;height:116.4pt;z-index:251659264;visibility:visible;mso-wrap-style:square;mso-height-percent:0;mso-wrap-distance-left:9pt;mso-wrap-distance-top:0;mso-wrap-distance-right:9pt;mso-wrap-distance-bottom:0;mso-position-horizontal:absolute;mso-position-horizontal-relative:margin;mso-position-vertical:absolute;mso-position-vertical-relative:text;mso-height-percent:0;mso-height-relative:margin;v-text-anchor:middle" o:gfxdata="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" fillcolor="#d0d0d0 [2894]" strokecolor="#d0d0d0 [2894]" strokeweight="1pt">
+              <v:rect w14:anchorId="6FAA2054" id="Rectangle 1" o:spid="_x0000_s1027" style="position:absolute;margin-left:-5.85pt;margin-top:19.65pt;width:457.8pt;height:116.4pt;z-index:251659264;visibility:visible;mso-wrap-style:square;mso-height-percent:0;mso-wrap-distance-left:9pt;mso-wrap-distance-top:0;mso-wrap-distance-right:9pt;mso-wrap-distance-bottom:0;mso-position-horizontal:absolute;mso-position-horizontal-relative:margin;mso-position-vertical:absolute;mso-position-vertical-relative:text;mso-height-percent:0;mso-height-relative:margin;v-text-anchor:middle" o:gfxdata="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" fillcolor="#d0d0d0 [2894]" strokecolor="#d0d0d0 [2894]" strokeweight="1pt">
                 <v:textbox>
                   <w:txbxContent>
                     <w:p>
@@ -9084,15 +9143,7 @@
         <w:spacing w:line="240" w:lineRule="auto"/>
       </w:pPr>
       <w:r>
-        <w:t>La partie importante est la ligne « </w:t>
-      </w:r>
-      <w:proofErr w:type="spellStart"/>
-      <w:r>
-        <w:t>Exec</w:t>
-      </w:r>
-      <w:proofErr w:type="spellEnd"/>
-      <w:r>
-        <w:t> » :</w:t>
+        <w:t>La partie importante est la ligne « Exec » :</w:t>
       </w:r>
     </w:p>
     <w:p>
@@ -9122,15 +9173,7 @@
         <w:pStyle w:val="NoSpacing"/>
       </w:pPr>
       <w:r>
-        <w:t>« /home/Pi/</w:t>
-      </w:r>
-      <w:proofErr w:type="spellStart"/>
-      <w:r>
-        <w:t>path</w:t>
-      </w:r>
-      <w:proofErr w:type="spellEnd"/>
-      <w:r>
-        <w:t>/to/venv/bin/python3 » doit changer selon l’emplacement de votre environnement virtuel.</w:t>
+        <w:t>« /home/Pi/path/to/venv/bin/python3 » doit changer selon l’emplacement de votre environnement virtuel.</w:t>
       </w:r>
     </w:p>
     <w:p>
@@ -9166,15 +9209,7 @@
         <w:jc w:val="both"/>
       </w:pPr>
       <w:r>
-        <w:t xml:space="preserve">Exécutez sudo </w:t>
-      </w:r>
-      <w:proofErr w:type="spellStart"/>
-      <w:r>
-        <w:t>raspi</w:t>
-      </w:r>
-      <w:proofErr w:type="spellEnd"/>
-      <w:r>
-        <w:t>-config.</w:t>
+        <w:t>Exécutez sudo raspi-config.</w:t>
       </w:r>
     </w:p>
     <w:p>
@@ -9188,15 +9223,7 @@
         <w:jc w:val="both"/>
       </w:pPr>
       <w:r>
-        <w:t xml:space="preserve">Utilisez la flèche vers le bas pour sélectionner « 5 </w:t>
-      </w:r>
-      <w:proofErr w:type="spellStart"/>
-      <w:r>
-        <w:t>Interfacing</w:t>
-      </w:r>
-      <w:proofErr w:type="spellEnd"/>
-      <w:r>
-        <w:t xml:space="preserve"> Options».</w:t>
+        <w:t>Utilisez la flèche vers le bas pour sélectionner « 5 Interfacing Options».</w:t>
       </w:r>
     </w:p>
     <w:p>
@@ -9335,15 +9362,7 @@
         <w:t>Si vous n’avez pas les 3 adresses, assurez-vous d’avoir bien téléchargé les code des esp32 dans la section « </w:t>
       </w:r>
       <w:r>
-        <w:t xml:space="preserve">\Code\I2C et </w:t>
-      </w:r>
-      <w:proofErr w:type="spellStart"/>
-      <w:r>
-        <w:t>Json</w:t>
-      </w:r>
-      <w:proofErr w:type="spellEnd"/>
-      <w:r>
-        <w:t xml:space="preserve"> du ESp32</w:t>
+        <w:t>\Code\I2C et Json du ESp32</w:t>
       </w:r>
       <w:r>
         <w:t> »</w:t>
@@ -9400,15 +9419,7 @@
         <w:t xml:space="preserve"> dans la section « </w:t>
       </w:r>
       <w:r>
-        <w:t xml:space="preserve">\Code\I2C et </w:t>
-      </w:r>
-      <w:proofErr w:type="spellStart"/>
-      <w:r>
-        <w:t>Json</w:t>
-      </w:r>
-      <w:proofErr w:type="spellEnd"/>
-      <w:r>
-        <w:t xml:space="preserve"> du ESp32</w:t>
+        <w:t>\Code\I2C et Json du ESp32</w:t>
       </w:r>
       <w:r>
         <w:t> »</w:t>
@@ -9420,13 +9431,8 @@
         <w:t xml:space="preserve"> du GitHub </w:t>
       </w:r>
       <w:r>
-        <w:t xml:space="preserve">dans </w:t>
-      </w:r>
-      <w:proofErr w:type="spellStart"/>
-      <w:r>
-        <w:t>vscode</w:t>
-      </w:r>
-      <w:proofErr w:type="spellEnd"/>
+        <w:t>dans vscode</w:t>
+      </w:r>
       <w:r>
         <w:t xml:space="preserve">. Il faut </w:t>
       </w:r>
@@ -9437,29 +9443,13 @@
         <w:t>er</w:t>
       </w:r>
       <w:r>
-        <w:t xml:space="preserve"> d’avoir l’extensions </w:t>
-      </w:r>
-      <w:proofErr w:type="spellStart"/>
-      <w:r>
-        <w:t>c++</w:t>
-      </w:r>
-      <w:proofErr w:type="spellEnd"/>
-      <w:r>
-        <w:t xml:space="preserve"> et platform.io. Pour les </w:t>
+        <w:t xml:space="preserve"> d’avoir l’extensions c++ et platform.io. Pour les </w:t>
       </w:r>
       <w:r>
         <w:t>installer</w:t>
       </w:r>
       <w:r>
-        <w:t xml:space="preserve">, dans </w:t>
-      </w:r>
-      <w:proofErr w:type="spellStart"/>
-      <w:r>
-        <w:t>vscode</w:t>
-      </w:r>
-      <w:proofErr w:type="spellEnd"/>
-      <w:r>
-        <w:t>, aller dans l’onglet extension et chercher les extensions dans la barre de recherche.</w:t>
+        <w:t>, dans vscode, aller dans l’onglet extension et chercher les extensions dans la barre de recherche.</w:t>
       </w:r>
     </w:p>
     <w:p>
@@ -9468,15 +9458,7 @@
         <w:t>Connectez votre ordinateur et un des esp32 avec un fil USB-C p</w:t>
       </w:r>
       <w:r>
-        <w:t xml:space="preserve">uis </w:t>
-      </w:r>
-      <w:proofErr w:type="spellStart"/>
-      <w:r>
-        <w:t>upload</w:t>
-      </w:r>
-      <w:proofErr w:type="spellEnd"/>
-      <w:r>
-        <w:t xml:space="preserve"> le main.cpp de chaque CODE_ESP32_XYZ dans le esp32 correspondant.</w:t>
+        <w:t>uis upload le main.cpp de chaque CODE_ESP32_XYZ dans le esp32 correspondant.</w:t>
       </w:r>
       <w:r>
         <w:rPr>
@@ -9958,15 +9940,7 @@
         <w:fldChar w:fldCharType="end"/>
       </w:r>
       <w:r>
-        <w:t xml:space="preserve"> </w:t>
-      </w:r>
-      <w:proofErr w:type="spellStart"/>
-      <w:r>
-        <w:t>keymap</w:t>
-      </w:r>
-      <w:proofErr w:type="spellEnd"/>
-      <w:r>
-        <w:t xml:space="preserve"> du clavier esp32</w:t>
+        <w:t xml:space="preserve"> keymap du clavier esp32</w:t>
       </w:r>
     </w:p>
     <w:p/>
@@ -9980,15 +9954,7 @@
         <w:t>Ajout d’un module esp32</w:t>
       </w:r>
       <w:r>
-        <w:t xml:space="preserve"> en </w:t>
-      </w:r>
-      <w:proofErr w:type="spellStart"/>
-      <w:r>
-        <w:t>c++</w:t>
-      </w:r>
-      <w:proofErr w:type="spellEnd"/>
-      <w:r>
-        <w:t> :</w:t>
+        <w:t xml:space="preserve"> en c++ :</w:t>
       </w:r>
       <w:bookmarkEnd w:id="52"/>
     </w:p>
@@ -10116,7 +10082,7 @@
           <w:noProof/>
         </w:rPr>
         <w:drawing>
-          <wp:inline distT="0" distB="0" distL="0" distR="0" wp14:anchorId="14C7AC4B" wp14:editId="3A4AD449">
+          <wp:inline distT="0" distB="0" distL="0" distR="0" wp14:anchorId="14C7AC4B" wp14:editId="38034457">
             <wp:extent cx="5572760" cy="233680"/>
             <wp:effectExtent l="0" t="0" r="8890" b="0"/>
             <wp:docPr id="107158663" name="Picture 1"/>
@@ -10248,15 +10214,7 @@
         </w:numPr>
       </w:pPr>
       <w:r>
-        <w:t>Dans « </w:t>
-      </w:r>
-      <w:proofErr w:type="spellStart"/>
-      <w:r>
-        <w:t>loop</w:t>
-      </w:r>
-      <w:proofErr w:type="spellEnd"/>
-      <w:r>
-        <w:t>() », récolter les données de vos éléments interactifs.</w:t>
+        <w:t>Dans « loop() », récolter les données de vos éléments interactifs.</w:t>
       </w:r>
     </w:p>
     <w:p>
@@ -10423,7 +10381,7 @@
           <w:noProof/>
         </w:rPr>
         <w:drawing>
-          <wp:inline distT="0" distB="0" distL="0" distR="0" wp14:anchorId="5021EA51" wp14:editId="55BFCDE6">
+          <wp:inline distT="0" distB="0" distL="0" distR="0" wp14:anchorId="5021EA51" wp14:editId="36641195">
             <wp:extent cx="5603240" cy="2128520"/>
             <wp:effectExtent l="0" t="0" r="0" b="5080"/>
             <wp:docPr id="607542064" name="Picture 5"/>
@@ -10574,23 +10532,21 @@
           <w:szCs w:val="18"/>
         </w:rPr>
       </w:pPr>
-      <w:proofErr w:type="gramStart"/>
       <w:r>
         <w:rPr>
           <w:sz w:val="18"/>
           <w:szCs w:val="18"/>
           <w:lang w:val="en-US"/>
         </w:rPr>
-        <w:t>{ «</w:t>
-      </w:r>
-      <w:proofErr w:type="gramEnd"/>
+        <w:t xml:space="preserve">{ «NomEsp32 »: « </w:t>
+      </w:r>
       <w:r>
         <w:rPr>
           <w:sz w:val="18"/>
           <w:szCs w:val="18"/>
           <w:lang w:val="en-US"/>
         </w:rPr>
-        <w:t xml:space="preserve">NomEsp32 »: « </w:t>
+        <w:t xml:space="preserve">I2C </w:t>
       </w:r>
       <w:r>
         <w:rPr>
@@ -10598,90 +10554,14 @@
           <w:szCs w:val="18"/>
           <w:lang w:val="en-US"/>
         </w:rPr>
-        <w:t xml:space="preserve">I2C </w:t>
+        <w:t xml:space="preserve">_SW », « JsonData » : {« SW1 »: « 0 » , « SW2 »: « 0 » … </w:t>
       </w:r>
       <w:r>
         <w:rPr>
           <w:sz w:val="18"/>
           <w:szCs w:val="18"/>
-          <w:lang w:val="en-US"/>
-        </w:rPr>
-        <w:t xml:space="preserve">_SW », « JsonData </w:t>
-      </w:r>
-      <w:proofErr w:type="gramStart"/>
-      <w:r>
-        <w:rPr>
-          <w:sz w:val="18"/>
-          <w:szCs w:val="18"/>
-          <w:lang w:val="en-US"/>
-        </w:rPr>
-        <w:t>» :</w:t>
-      </w:r>
-      <w:proofErr w:type="gramEnd"/>
-      <w:r>
-        <w:rPr>
-          <w:sz w:val="18"/>
-          <w:szCs w:val="18"/>
-          <w:lang w:val="en-US"/>
-        </w:rPr>
-        <w:t xml:space="preserve"> {« SW1 »: « 0 </w:t>
-      </w:r>
-      <w:proofErr w:type="gramStart"/>
-      <w:r>
-        <w:rPr>
-          <w:sz w:val="18"/>
-          <w:szCs w:val="18"/>
-          <w:lang w:val="en-US"/>
-        </w:rPr>
-        <w:t>» ,</w:t>
-      </w:r>
-      <w:proofErr w:type="gramEnd"/>
-      <w:r>
-        <w:rPr>
-          <w:sz w:val="18"/>
-          <w:szCs w:val="18"/>
-          <w:lang w:val="en-US"/>
-        </w:rPr>
-        <w:t xml:space="preserve"> « SW2 »: « 0 » … </w:t>
-      </w:r>
-      <w:r>
-        <w:rPr>
-          <w:sz w:val="18"/>
-          <w:szCs w:val="18"/>
-        </w:rPr>
-        <w:t>« SW</w:t>
-      </w:r>
-      <w:proofErr w:type="gramStart"/>
-      <w:r>
-        <w:rPr>
-          <w:sz w:val="18"/>
-          <w:szCs w:val="18"/>
-        </w:rPr>
-        <w:t>8 :</w:t>
-      </w:r>
-      <w:proofErr w:type="gramEnd"/>
-      <w:r>
-        <w:rPr>
-          <w:sz w:val="18"/>
-          <w:szCs w:val="18"/>
-        </w:rPr>
-        <w:t xml:space="preserve"> « 0 </w:t>
-      </w:r>
-      <w:proofErr w:type="gramStart"/>
-      <w:r>
-        <w:rPr>
-          <w:sz w:val="18"/>
-          <w:szCs w:val="18"/>
-        </w:rPr>
-        <w:t>»  }</w:t>
-      </w:r>
-      <w:proofErr w:type="gramEnd"/>
-      <w:r>
-        <w:rPr>
-          <w:sz w:val="18"/>
-          <w:szCs w:val="18"/>
-        </w:rPr>
-        <w:t xml:space="preserve"> }</w:t>
+        </w:rPr>
+        <w:t>« SW8 : « 0 »  } }</w:t>
       </w:r>
     </w:p>
     <w:p>
@@ -10925,15 +10805,7 @@
         <w:t>Maintenant que la classe contenant l’énigme est créé, il faut l’importer dans main.py</w:t>
       </w:r>
       <w:r>
-        <w:t xml:space="preserve"> avec la ligne « </w:t>
-      </w:r>
-      <w:proofErr w:type="spellStart"/>
-      <w:r>
-        <w:t>from</w:t>
-      </w:r>
-      <w:proofErr w:type="spellEnd"/>
-      <w:r>
-        <w:t xml:space="preserve"> NOM_DU_MODULE import NOM_DE_LA_CLASSE » au début du fichier.</w:t>
+        <w:t xml:space="preserve"> avec la ligne « from NOM_DU_MODULE import NOM_DE_LA_CLASSE » au début du fichier.</w:t>
       </w:r>
     </w:p>
     <w:p>
@@ -10949,62 +10821,18 @@
           <w:lang w:val="en-US"/>
         </w:rPr>
       </w:pPr>
-      <w:proofErr w:type="spellStart"/>
       <w:r>
         <w:rPr>
           <w:sz w:val="18"/>
           <w:szCs w:val="18"/>
           <w:lang w:val="en-US"/>
         </w:rPr>
-        <w:t>my_Croco</w:t>
-      </w:r>
-      <w:proofErr w:type="spellEnd"/>
-      <w:r>
-        <w:rPr>
-          <w:sz w:val="18"/>
-          <w:szCs w:val="18"/>
-          <w:lang w:val="en-US"/>
-        </w:rPr>
-        <w:t xml:space="preserve"> = </w:t>
-      </w:r>
-      <w:proofErr w:type="gramStart"/>
-      <w:r>
-        <w:rPr>
-          <w:sz w:val="18"/>
-          <w:szCs w:val="18"/>
-          <w:lang w:val="en-US"/>
-        </w:rPr>
-        <w:t>Croco(</w:t>
-      </w:r>
-      <w:proofErr w:type="gramEnd"/>
-      <w:r>
-        <w:rPr>
-          <w:sz w:val="18"/>
-          <w:szCs w:val="18"/>
-          <w:lang w:val="en-US"/>
-        </w:rPr>
-        <w:t>SLAVE_ADDRESS_Croco, LIST_OPERATIVE, DEBUG, strip1)</w:t>
-      </w:r>
-    </w:p>
-    <w:p>
-      <w:r>
-        <w:t>Deuxièmement, ajouter un « </w:t>
-      </w:r>
-      <w:proofErr w:type="spellStart"/>
-      <w:r>
-        <w:t>sg.Button</w:t>
-      </w:r>
-      <w:proofErr w:type="spellEnd"/>
-      <w:r>
-        <w:t>("NOM_DE_L’ÉNIGME") » dans le « </w:t>
-      </w:r>
-      <w:proofErr w:type="spellStart"/>
-      <w:r>
-        <w:t>layout_winSelect</w:t>
-      </w:r>
-      <w:proofErr w:type="spellEnd"/>
-      <w:r>
-        <w:t> », cela rajoute un événement qui permettra de démarrer votre énigme.</w:t>
+        <w:t>my_Croco = Croco(SLAVE_ADDRESS_Croco, LIST_OPERATIVE, DEBUG, strip1)</w:t>
+      </w:r>
+    </w:p>
+    <w:p>
+      <w:r>
+        <w:t>Deuxièmement, ajouter un « sg.Button("NOM_DE_L’ÉNIGME") » dans le « layout_winSelect », cela rajoute un événement qui permettra de démarrer votre énigme.</w:t>
       </w:r>
     </w:p>
     <w:p>
@@ -11081,7 +10909,7 @@
         </w:rPr>
         <w:lastRenderedPageBreak/>
         <w:drawing>
-          <wp:inline distT="0" distB="0" distL="0" distR="0" wp14:anchorId="189B1BDF" wp14:editId="7F756565">
+          <wp:inline distT="0" distB="0" distL="0" distR="0" wp14:anchorId="189B1BDF" wp14:editId="0AF6BAAC">
             <wp:extent cx="4029393" cy="3430096"/>
             <wp:effectExtent l="0" t="0" r="0" b="0"/>
             <wp:docPr id="2101816211" name="Picture 9"/>
@@ -11154,7 +10982,7 @@
           <w:highlight w:val="red"/>
         </w:rPr>
         <w:drawing>
-          <wp:inline distT="0" distB="0" distL="0" distR="0" wp14:anchorId="7A1A95E3" wp14:editId="2EAB5F57">
+          <wp:inline distT="0" distB="0" distL="0" distR="0" wp14:anchorId="7A1A95E3" wp14:editId="1E645AA9">
             <wp:extent cx="3610293" cy="3073329"/>
             <wp:effectExtent l="0" t="0" r="0" b="0"/>
             <wp:docPr id="49485379" name="Picture 10"/>
@@ -11304,24 +11132,11 @@
     </w:p>
     <w:p>
       <w:r>
-        <w:t xml:space="preserve"> Le fichier </w:t>
-      </w:r>
-      <w:proofErr w:type="spellStart"/>
-      <w:r>
-        <w:t>excel</w:t>
-      </w:r>
-      <w:proofErr w:type="spellEnd"/>
-      <w:r>
-        <w:t xml:space="preserve"> est dans le répertoire </w:t>
-      </w:r>
-      <w:r>
-        <w:t>\Documentation\</w:t>
-      </w:r>
-      <w:proofErr w:type="spellStart"/>
-      <w:r>
-        <w:t>Manuel_Technique</w:t>
-      </w:r>
-      <w:proofErr w:type="spellEnd"/>
+        <w:t xml:space="preserve"> Le fichier excel est dans le répertoire </w:t>
+      </w:r>
+      <w:r>
+        <w:t>\Documentation\Manuel_Technique</w:t>
+      </w:r>
       <w:r>
         <w:t xml:space="preserve"> du GitHub.</w:t>
       </w:r>
@@ -11527,92 +11342,74 @@
       <w:r>
         <w:t xml:space="preserve">Ajouter une </w:t>
       </w:r>
-      <w:proofErr w:type="spellStart"/>
       <w:r>
         <w:rPr>
           <w:i/>
           <w:iCs/>
         </w:rPr>
-        <w:t>dead</w:t>
-      </w:r>
-      <w:proofErr w:type="spellEnd"/>
+        <w:t>dead zone</w:t>
+      </w:r>
+      <w:r>
+        <w:t xml:space="preserve"> autour des points de montage du port USB-C, car il cause un court-circuit.</w:t>
+      </w:r>
+    </w:p>
+    <w:p>
+      <w:r>
+        <w:t xml:space="preserve">Spécifier au fabricant d'ajouter l'espace vide dans le </w:t>
+      </w:r>
+      <w:r>
+        <w:t>PCB</w:t>
+      </w:r>
+      <w:r>
+        <w:t xml:space="preserve"> pour servir de poign</w:t>
+      </w:r>
+      <w:r>
+        <w:t>é</w:t>
+      </w:r>
+      <w:r>
+        <w:t>e</w:t>
+      </w:r>
+      <w:r>
+        <w:t xml:space="preserve"> </w:t>
+      </w:r>
+      <w:r>
+        <w:t>ergonomique.</w:t>
+      </w:r>
+    </w:p>
+    <w:p>
+      <w:r>
+        <w:t xml:space="preserve">Les patte </w:t>
+      </w:r>
+      <w:r>
+        <w:t>GPIO</w:t>
+      </w:r>
+      <w:r>
+        <w:t xml:space="preserve"> 9, </w:t>
+      </w:r>
+      <w:r>
+        <w:t xml:space="preserve">GPIO </w:t>
+      </w:r>
+      <w:r>
+        <w:t xml:space="preserve">8 et </w:t>
+      </w:r>
+      <w:r>
+        <w:t xml:space="preserve">GPIO </w:t>
+      </w:r>
+      <w:r>
+        <w:t>5 du esp32 POT devrait être au gpio0, gpio1 et gpio2 car ces pattes ont un port analogue.</w:t>
+      </w:r>
+    </w:p>
+    <w:p>
+      <w:r>
+        <w:t xml:space="preserve">Changer le connecteur USB-C </w:t>
+      </w:r>
       <w:r>
         <w:rPr>
           <w:i/>
           <w:iCs/>
         </w:rPr>
-        <w:t xml:space="preserve"> zone</w:t>
-      </w:r>
-      <w:r>
-        <w:t xml:space="preserve"> autour des points de montage du port USB-C, car il cause un court-circuit.</w:t>
-      </w:r>
-    </w:p>
-    <w:p>
-      <w:r>
-        <w:t xml:space="preserve">Spécifier au fabricant d'ajouter l'espace vide dans le </w:t>
-      </w:r>
-      <w:r>
-        <w:t>PCB</w:t>
-      </w:r>
-      <w:r>
-        <w:t xml:space="preserve"> pour servir de poign</w:t>
-      </w:r>
-      <w:r>
-        <w:t>é</w:t>
-      </w:r>
-      <w:r>
-        <w:t>e</w:t>
-      </w:r>
-      <w:r>
-        <w:t xml:space="preserve"> </w:t>
-      </w:r>
-      <w:r>
-        <w:t>ergonomique.</w:t>
-      </w:r>
-    </w:p>
-    <w:p>
-      <w:r>
-        <w:t xml:space="preserve">Les patte </w:t>
-      </w:r>
-      <w:r>
-        <w:t>GPIO</w:t>
-      </w:r>
-      <w:r>
-        <w:t xml:space="preserve"> 9, </w:t>
-      </w:r>
-      <w:r>
-        <w:t xml:space="preserve">GPIO </w:t>
-      </w:r>
-      <w:r>
-        <w:t xml:space="preserve">8 et </w:t>
-      </w:r>
-      <w:r>
-        <w:t xml:space="preserve">GPIO </w:t>
-      </w:r>
-      <w:r>
-        <w:t>5 du esp32 POT devrait être au gpio0, gpio1 et gpio2 car ces pattes ont un port analogue.</w:t>
-      </w:r>
-    </w:p>
-    <w:p>
-      <w:r>
-        <w:t xml:space="preserve">Changer le connecteur USB-C </w:t>
-      </w:r>
-      <w:r>
-        <w:rPr>
-          <w:i/>
-          <w:iCs/>
-        </w:rPr>
-        <w:t xml:space="preserve">surface </w:t>
-      </w:r>
-      <w:proofErr w:type="spellStart"/>
-      <w:r>
-        <w:rPr>
-          <w:i/>
-          <w:iCs/>
-        </w:rPr>
-        <w:t>mount</w:t>
-      </w:r>
-      <w:proofErr w:type="spellEnd"/>
+        <w:t>surface mount</w:t>
+      </w:r>
       <w:r>
         <w:t xml:space="preserve"> pour un câble plus facile à souder</w:t>
       </w:r>
@@ -16591,15 +16388,6 @@
 </file>
 
 <file path=customXml/item1.xml><?xml version="1.0" encoding="utf-8"?>
-<?mso-contentType ?>
-<FormTemplates xmlns="http://schemas.microsoft.com/sharepoint/v3/contenttype/forms">
-  <Display>DocumentLibraryForm</Display>
-  <Edit>DocumentLibraryForm</Edit>
-  <New>DocumentLibraryForm</New>
-</FormTemplates>
-</file>
-
-<file path=customXml/item2.xml><?xml version="1.0" encoding="utf-8"?>
 <p:properties xmlns:p="http://schemas.microsoft.com/office/2006/metadata/properties" xmlns:xsi="http://www.w3.org/2001/XMLSchema-instance" xmlns:pc="http://schemas.microsoft.com/office/infopath/2007/PartnerControls">
   <documentManagement>
     <lcf76f155ced4ddcb4097134ff3c332f xmlns="4fb28fb3-d88e-4400-969e-6363fe016d0e">
@@ -16609,8 +16397,17 @@
 </p:properties>
 </file>
 
+<file path=customXml/item2.xml><?xml version="1.0" encoding="utf-8"?>
+<b:Sources xmlns:b="http://schemas.openxmlformats.org/officeDocument/2006/bibliography" xmlns="http://schemas.openxmlformats.org/officeDocument/2006/bibliography" SelectedStyle="\APASixthEditionOfficeOnline.xsl" StyleName="APA" Version="6"/>
+</file>
+
 <file path=customXml/item3.xml><?xml version="1.0" encoding="utf-8"?>
-<b:Sources xmlns:b="http://schemas.openxmlformats.org/officeDocument/2006/bibliography" xmlns="http://schemas.openxmlformats.org/officeDocument/2006/bibliography" SelectedStyle="\APASixthEditionOfficeOnline.xsl" StyleName="APA" Version="6"/>
+<?mso-contentType ?>
+<FormTemplates xmlns="http://schemas.microsoft.com/sharepoint/v3/contenttype/forms">
+  <Display>DocumentLibraryForm</Display>
+  <Edit>DocumentLibraryForm</Edit>
+  <New>DocumentLibraryForm</New>
+</FormTemplates>
 </file>
 
 <file path=customXml/item4.xml><?xml version="1.0" encoding="utf-8"?>
@@ -16798,14 +16595,6 @@
 </file>
 
 <file path=customXml/itemProps1.xml><?xml version="1.0" encoding="utf-8"?>
-<ds:datastoreItem xmlns:ds="http://schemas.openxmlformats.org/officeDocument/2006/customXml" ds:itemID="{B5C598A8-D4E7-443A-8D9D-1777B9DD55B5}">
-  <ds:schemaRefs>
-    <ds:schemaRef ds:uri="http://schemas.microsoft.com/sharepoint/v3/contenttype/forms"/>
-  </ds:schemaRefs>
-</ds:datastoreItem>
-</file>
-
-<file path=customXml/itemProps2.xml><?xml version="1.0" encoding="utf-8"?>
 <ds:datastoreItem xmlns:ds="http://schemas.openxmlformats.org/officeDocument/2006/customXml" ds:itemID="{765BED00-C5F4-4CED-962B-9DD085BD0266}">
   <ds:schemaRefs>
     <ds:schemaRef ds:uri="http://schemas.microsoft.com/office/2006/metadata/properties"/>
@@ -16815,10 +16604,18 @@
 </ds:datastoreItem>
 </file>
 
-<file path=customXml/itemProps3.xml><?xml version="1.0" encoding="utf-8"?>
+<file path=customXml/itemProps2.xml><?xml version="1.0" encoding="utf-8"?>
 <ds:datastoreItem xmlns:ds="http://schemas.openxmlformats.org/officeDocument/2006/customXml" ds:itemID="{D70C02B2-CA93-4123-A48C-2CFBB6C70417}">
   <ds:schemaRefs>
     <ds:schemaRef ds:uri="http://schemas.openxmlformats.org/officeDocument/2006/bibliography"/>
+  </ds:schemaRefs>
+</ds:datastoreItem>
+</file>
+
+<file path=customXml/itemProps3.xml><?xml version="1.0" encoding="utf-8"?>
+<ds:datastoreItem xmlns:ds="http://schemas.openxmlformats.org/officeDocument/2006/customXml" ds:itemID="{B5C598A8-D4E7-443A-8D9D-1777B9DD55B5}">
+  <ds:schemaRefs>
+    <ds:schemaRef ds:uri="http://schemas.microsoft.com/sharepoint/v3/contenttype/forms"/>
   </ds:schemaRefs>
 </ds:datastoreItem>
 </file>

</xml_diff>